<commit_message>
Add week 2 lecture slides and week 3 agenda.
</commit_message>
<xml_diff>
--- a/CPSC-24500/Week02/2017SpringW02Assignment.docx
+++ b/CPSC-24500/Week02/2017SpringW02Assignment.docx
@@ -980,6 +980,13 @@
         </w:rPr>
         <w:t>They do not have return types</w:t>
       </w:r>
+      <w:r>
+        <w:rPr>
+          <w:sz w:val="22"/>
+          <w:szCs w:val="22"/>
+        </w:rPr>
+        <w:t>.</w:t>
+      </w:r>
     </w:p>
     <w:p>
       <w:pPr>
@@ -1001,6 +1008,15 @@
         </w:rPr>
         <w:t>They have the same name as the name of the class</w:t>
       </w:r>
+      <w:r>
+        <w:rPr>
+          <w:sz w:val="22"/>
+          <w:szCs w:val="22"/>
+        </w:rPr>
+        <w:t>.</w:t>
+      </w:r>
+      <w:bookmarkStart w:id="0" w:name="_GoBack"/>
+      <w:bookmarkEnd w:id="0"/>
     </w:p>
     <w:p>
       <w:pPr>
@@ -1434,16 +1450,7 @@
           <w:szCs w:val="22"/>
         </w:rPr>
         <w:lastRenderedPageBreak/>
-        <w:t>Write a non-default constructor for Toy that will set its width, height, length, and weight to values passed in to the constructor. No</w:t>
-      </w:r>
-      <w:bookmarkStart w:id="0" w:name="_GoBack"/>
-      <w:bookmarkEnd w:id="0"/>
-      <w:r>
-        <w:rPr>
-          <w:sz w:val="22"/>
-          <w:szCs w:val="22"/>
-        </w:rPr>
-        <w:t>tice that setting the width, height, and length will involve creating a Dimension object. Assume you have written a setWeight function for Toy already that ensures that the weight is not set to a negative value.</w:t>
+        <w:t>Write a non-default constructor for Toy that will set its width, height, length, and weight to values passed in to the constructor. Notice that setting the width, height, and length will involve creating a Dimension object. Assume you have written a setWeight function for Toy already that ensures that the weight is not set to a negative value.</w:t>
       </w:r>
     </w:p>
     <w:tbl>

</xml_diff>

<commit_message>
Add week 1 assignment review recording.
</commit_message>
<xml_diff>
--- a/CPSC-24500/Week02/2017SpringW02Assignment.docx
+++ b/CPSC-24500/Week02/2017SpringW02Assignment.docx
@@ -1015,8 +1015,6 @@
         </w:rPr>
         <w:t>.</w:t>
       </w:r>
-      <w:bookmarkStart w:id="0" w:name="_GoBack"/>
-      <w:bookmarkEnd w:id="0"/>
     </w:p>
     <w:p>
       <w:pPr>
@@ -1335,6 +1333,15 @@
         </w:rPr>
         <w:t>.</w:t>
       </w:r>
+      <w:r>
+        <w:rPr>
+          <w:sz w:val="22"/>
+          <w:szCs w:val="22"/>
+        </w:rPr>
+        <w:t xml:space="preserve"> (2pts.)</w:t>
+      </w:r>
+      <w:bookmarkStart w:id="0" w:name="_GoBack"/>
+      <w:bookmarkEnd w:id="0"/>
     </w:p>
     <w:tbl>
       <w:tblPr>
@@ -1376,63 +1383,6 @@
     <w:p>
       <w:pPr>
         <w:pStyle w:val="ListParagraph"/>
-        <w:numPr>
-          <w:ilvl w:val="0"/>
-          <w:numId w:val="1"/>
-        </w:numPr>
-        <w:rPr>
-          <w:sz w:val="22"/>
-          <w:szCs w:val="22"/>
-        </w:rPr>
-      </w:pPr>
-      <w:r>
-        <w:rPr>
-          <w:sz w:val="22"/>
-          <w:szCs w:val="22"/>
-        </w:rPr>
-        <w:t>Write a default constructor for Toy that will set its weight to 0 and its dimensions to a default Dimension object. In other words, for that second part, you will have to use the default constructor for Dimension to create it).</w:t>
-      </w:r>
-    </w:p>
-    <w:tbl>
-      <w:tblPr>
-        <w:tblStyle w:val="TableGrid"/>
-        <w:tblW w:w="0" w:type="auto"/>
-        <w:tblInd w:w="715" w:type="dxa"/>
-        <w:tblLook w:val="04A0" w:firstRow="1" w:lastRow="0" w:firstColumn="1" w:lastColumn="0" w:noHBand="0" w:noVBand="1"/>
-      </w:tblPr>
-      <w:tblGrid>
-        <w:gridCol w:w="9355"/>
-      </w:tblGrid>
-      <w:tr>
-        <w:tc>
-          <w:tcPr>
-            <w:tcW w:w="9355" w:type="dxa"/>
-          </w:tcPr>
-          <w:p>
-            <w:pPr>
-              <w:spacing w:before="120"/>
-              <w:rPr>
-                <w:rFonts w:ascii="Courier New" w:hAnsi="Courier New" w:cs="Courier New"/>
-                <w:sz w:val="22"/>
-                <w:szCs w:val="22"/>
-              </w:rPr>
-            </w:pPr>
-          </w:p>
-        </w:tc>
-      </w:tr>
-    </w:tbl>
-    <w:p>
-      <w:pPr>
-        <w:pStyle w:val="ListParagraph"/>
-        <w:rPr>
-          <w:sz w:val="22"/>
-          <w:szCs w:val="22"/>
-        </w:rPr>
-      </w:pPr>
-    </w:p>
-    <w:p>
-      <w:pPr>
-        <w:pStyle w:val="ListParagraph"/>
         <w:keepNext/>
         <w:keepLines/>
         <w:numPr>
@@ -1449,8 +1399,14 @@
           <w:sz w:val="22"/>
           <w:szCs w:val="22"/>
         </w:rPr>
-        <w:lastRenderedPageBreak/>
         <w:t>Write a non-default constructor for Toy that will set its width, height, length, and weight to values passed in to the constructor. Notice that setting the width, height, and length will involve creating a Dimension object. Assume you have written a setWeight function for Toy already that ensures that the weight is not set to a negative value.</w:t>
+      </w:r>
+      <w:r>
+        <w:rPr>
+          <w:sz w:val="22"/>
+          <w:szCs w:val="22"/>
+        </w:rPr>
+        <w:t xml:space="preserve"> (2pts)</w:t>
       </w:r>
     </w:p>
     <w:tbl>
@@ -1595,6 +1551,7 @@
                 <w:sz w:val="22"/>
                 <w:szCs w:val="22"/>
               </w:rPr>
+              <w:lastRenderedPageBreak/>
               <w:tab/>
               <w:t>public String getType() {</w:t>
             </w:r>

</xml_diff>